<commit_message>
transferindo coisas pra bibi
</commit_message>
<xml_diff>
--- a/Math IA.docx
+++ b/Math IA.docx
@@ -74,15 +74,7 @@
         </w:numPr>
       </w:pPr>
       <w:r>
-        <w:t xml:space="preserve">Air </w:t>
-      </w:r>
-      <w:proofErr w:type="spellStart"/>
-      <w:r>
-        <w:t>resitance</w:t>
-      </w:r>
-      <w:proofErr w:type="spellEnd"/>
-      <w:r>
-        <w:t xml:space="preserve"> (maybe?)</w:t>
+        <w:t>Air resitance (maybe?)</w:t>
       </w:r>
     </w:p>
     <w:p>
@@ -93,13 +85,8 @@
           <w:numId w:val="1"/>
         </w:numPr>
       </w:pPr>
-      <w:proofErr w:type="spellStart"/>
-      <w:r>
-        <w:t>Magmos</w:t>
-      </w:r>
-      <w:proofErr w:type="spellEnd"/>
-      <w:r>
-        <w:t xml:space="preserve"> force (formula in internet)</w:t>
+      <w:r>
+        <w:t>Magmos force (formula in internet)</w:t>
       </w:r>
     </w:p>
     <w:p/>
@@ -853,33 +840,7 @@
           <w:szCs w:val="24"/>
           <w:lang w:val="en-GB"/>
         </w:rPr>
-        <w:t>Where x (</w:t>
-      </w:r>
-      <w:proofErr w:type="spellStart"/>
-      <w:r>
-        <w:rPr>
-          <w:rFonts w:asciiTheme="minorHAnsi" w:hAnsiTheme="minorHAnsi" w:cs="Arial"/>
-          <w:b w:val="0"/>
-          <w:bCs w:val="0"/>
-          <w:color w:val="000000"/>
-          <w:sz w:val="24"/>
-          <w:szCs w:val="24"/>
-          <w:lang w:val="en-GB"/>
-        </w:rPr>
-        <w:t>ti</w:t>
-      </w:r>
-      <w:proofErr w:type="spellEnd"/>
-      <w:r>
-        <w:rPr>
-          <w:rFonts w:asciiTheme="minorHAnsi" w:hAnsiTheme="minorHAnsi" w:cs="Arial"/>
-          <w:b w:val="0"/>
-          <w:bCs w:val="0"/>
-          <w:color w:val="000000"/>
-          <w:sz w:val="24"/>
-          <w:szCs w:val="24"/>
-          <w:lang w:val="en-GB"/>
-        </w:rPr>
-        <w:t xml:space="preserve">) is the, which is equal to the x (ti-1) so the point the ball was one interval ago + the </w:t>
+        <w:t xml:space="preserve">Where x (ti) is the, which is equal to the x (ti-1) so the point the ball was one interval ago + the </w:t>
       </w:r>
     </w:p>
     <w:p>
@@ -1082,21 +1043,21 @@
       <w:r>
         <w:rPr>
           <w:rFonts w:ascii="Times New Roman" w:eastAsia="Times New Roman" w:hAnsi="Times New Roman" w:cs="Times New Roman"/>
-          <w:lang w:val="en-BR"/>
+          <w:lang/>
         </w:rPr>
         <w:fldChar w:fldCharType="begin"/>
       </w:r>
       <w:r>
         <w:rPr>
           <w:rFonts w:ascii="Times New Roman" w:eastAsia="Times New Roman" w:hAnsi="Times New Roman" w:cs="Times New Roman"/>
-          <w:lang w:val="en-BR"/>
+          <w:lang/>
         </w:rPr>
         <w:instrText xml:space="preserve"> INCLUDEPICTURE "https://cdn1.byjus.com/wp-content/uploads/2018/11/physics/wp-content/uploads/2016/09/18.png" \* MERGEFORMATINET </w:instrText>
       </w:r>
       <w:r>
         <w:rPr>
           <w:rFonts w:ascii="Times New Roman" w:eastAsia="Times New Roman" w:hAnsi="Times New Roman" w:cs="Times New Roman"/>
-          <w:lang w:val="en-BR"/>
+          <w:lang/>
         </w:rPr>
         <w:fldChar w:fldCharType="separate"/>
       </w:r>
@@ -1104,7 +1065,7 @@
         <w:rPr>
           <w:rFonts w:ascii="Times New Roman" w:eastAsia="Times New Roman" w:hAnsi="Times New Roman" w:cs="Times New Roman"/>
           <w:noProof/>
-          <w:lang w:val="en-BR"/>
+          <w:lang/>
         </w:rPr>
         <w:drawing>
           <wp:inline distT="0" distB="0" distL="0" distR="0" wp14:anchorId="5D6033CF" wp14:editId="4EB078C5">
@@ -1158,7 +1119,7 @@
       <w:r>
         <w:rPr>
           <w:rFonts w:ascii="Times New Roman" w:eastAsia="Times New Roman" w:hAnsi="Times New Roman" w:cs="Times New Roman"/>
-          <w:lang w:val="en-BR"/>
+          <w:lang/>
         </w:rPr>
         <w:fldChar w:fldCharType="end"/>
       </w:r>
@@ -1203,7 +1164,7 @@
           <w:rFonts w:ascii="Segoe UI" w:hAnsi="Segoe UI" w:cs="Segoe UI"/>
           <w:sz w:val="21"/>
           <w:szCs w:val="21"/>
-          <w:lang w:val="en-BR"/>
+          <w:lang/>
         </w:rPr>
       </w:pPr>
       <w:hyperlink r:id="rId10" w:anchor=":~:text=Euler%27s%20Method%2C%20is%20just%20another,to%20an%20initial%2Dvalue%20problem." w:tgtFrame="_blank" w:tooltip="https://calcworkshop.com/first-order-differential-equations/eulers-method-table/#:~:text=euler%27s%20method%2c%20is%20just%20another,to%20an%20initial%2dvalue%20problem." w:history="1">
@@ -1219,6 +1180,134 @@
       </w:hyperlink>
     </w:p>
     <w:p/>
+    <w:p/>
+    <w:p>
+      <w:r>
+        <w:t>For the initial velocity to be calculated, I will first need to "divide" the velocity into the x</w:t>
+      </w:r>
+    </w:p>
+    <w:p>
+      <w:r>
+        <w:t xml:space="preserve">and y axis, as seen in the picture bellow as vectors, due to the fact that the main velocity </w:t>
+      </w:r>
+    </w:p>
+    <w:p>
+      <w:r>
+        <w:t xml:space="preserve">is in a different plane which is the mixture (or addition) of both the x and the y axis. The </w:t>
+      </w:r>
+    </w:p>
+    <w:p>
+      <w:r>
+        <w:t>digram below could be seen as a right triangle, with VX as the adjacent and VY as the opposite.</w:t>
+      </w:r>
+    </w:p>
+    <w:p>
+      <w:r>
+        <w:t>Where the adjacemt can be calculated using the cosine initial angle (which was retrived from</w:t>
+      </w:r>
+    </w:p>
+    <w:p>
+      <w:r>
+        <w:t>the paper), whereas the length opposite would be calculated with the sine of the initial angle.</w:t>
+      </w:r>
+    </w:p>
+    <w:p>
+      <w:r>
+        <w:t>These VX and VY values will be calculated for all points in the 3.2 seconds (the overall time)</w:t>
+      </w:r>
+    </w:p>
+    <w:p/>
+    <w:p>
+      <w:r>
+        <w:t>the formula: distance = time x speed, speed is equal to the (n-1) point + the speed of the t-1) x the actual time</w:t>
+      </w:r>
+    </w:p>
+    <w:p/>
+    <w:p>
+      <w:r>
+        <w:t>first differentiation of displacement is speed, second differentation is acceleration</w:t>
+      </w:r>
+    </w:p>
+    <w:p/>
+    <w:p>
+      <w:r>
+        <w:t xml:space="preserve">github </w:t>
+      </w:r>
+    </w:p>
+    <w:p>
+      <w:r>
+        <w:t>1. open terminal</w:t>
+      </w:r>
+    </w:p>
+    <w:p>
+      <w:r>
+        <w:t xml:space="preserve">2. write "cd ~/Desktop/IB/trabalhoBibi/" </w:t>
+      </w:r>
+    </w:p>
+    <w:p>
+      <w:r>
+        <w:t>3. enter write "git add ."</w:t>
+      </w:r>
+    </w:p>
+    <w:p>
+      <w:r>
+        <w:t>4. enter write "git commit -m "oieeeee"</w:t>
+      </w:r>
+    </w:p>
+    <w:p>
+      <w:r>
+        <w:t>5. enter write "git push origin bibi"</w:t>
+      </w:r>
+    </w:p>
+    <w:p/>
+    <w:p>
+      <w:r>
+        <w:t>6. enter write "git pull"</w:t>
+      </w:r>
+    </w:p>
+    <w:p/>
+    <w:p>
+      <w:r>
+        <w:rPr>
+          <w:noProof/>
+        </w:rPr>
+        <w:drawing>
+          <wp:inline distT="0" distB="0" distL="0" distR="0" wp14:anchorId="14ACA574" wp14:editId="1BC7D597">
+            <wp:extent cx="5727700" cy="3437255"/>
+            <wp:effectExtent l="0" t="0" r="6350" b="0"/>
+            <wp:docPr id="2" name="Picture 2"/>
+            <wp:cNvGraphicFramePr>
+              <a:graphicFrameLocks xmlns:a="http://schemas.openxmlformats.org/drawingml/2006/main" noChangeAspect="1"/>
+            </wp:cNvGraphicFramePr>
+            <a:graphic xmlns:a="http://schemas.openxmlformats.org/drawingml/2006/main">
+              <a:graphicData uri="http://schemas.openxmlformats.org/drawingml/2006/picture">
+                <pic:pic xmlns:pic="http://schemas.openxmlformats.org/drawingml/2006/picture">
+                  <pic:nvPicPr>
+                    <pic:cNvPr id="1" name=""/>
+                    <pic:cNvPicPr/>
+                  </pic:nvPicPr>
+                  <pic:blipFill>
+                    <a:blip r:embed="rId11"/>
+                    <a:stretch>
+                      <a:fillRect/>
+                    </a:stretch>
+                  </pic:blipFill>
+                  <pic:spPr>
+                    <a:xfrm>
+                      <a:off x="0" y="0"/>
+                      <a:ext cx="5727700" cy="3437255"/>
+                    </a:xfrm>
+                    <a:prstGeom prst="rect">
+                      <a:avLst/>
+                    </a:prstGeom>
+                  </pic:spPr>
+                </pic:pic>
+              </a:graphicData>
+            </a:graphic>
+          </wp:inline>
+        </w:drawing>
+      </w:r>
+    </w:p>
     <w:sectPr>
       <w:pgSz w:w="11900" w:h="16840"/>
       <w:pgMar w:top="1440" w:right="1440" w:bottom="1440" w:left="1440" w:header="708" w:footer="708" w:gutter="0"/>
@@ -1358,7 +1447,7 @@
         <w:rFonts w:asciiTheme="minorHAnsi" w:eastAsiaTheme="minorHAnsi" w:hAnsiTheme="minorHAnsi" w:cstheme="minorBidi"/>
         <w:sz w:val="24"/>
         <w:szCs w:val="24"/>
-        <w:lang w:val="en-BR" w:eastAsia="en-US" w:bidi="ar-SA"/>
+        <w:lang w:eastAsia="en-US" w:bidi="ar-SA"/>
       </w:rPr>
     </w:rPrDefault>
     <w:pPrDefault/>
@@ -1765,7 +1854,7 @@
       <w:bCs/>
       <w:sz w:val="27"/>
       <w:szCs w:val="27"/>
-      <w:lang w:val="en-BR"/>
+      <w:lang/>
     </w:rPr>
   </w:style>
   <w:style w:type="character" w:default="1" w:styleId="DefaultParagraphFont">

</xml_diff>